<commit_message>
Mejorando redacción 1.5 Referencias
</commit_message>
<xml_diff>
--- a/docs/ERS-SISGA/ERS-SISGA.docx
+++ b/docs/ERS-SISGA/ERS-SISGA.docx
@@ -3449,8 +3449,6 @@
           <w:sz w:val="22"/>
         </w:rPr>
       </w:pPr>
-      <w:bookmarkStart w:id="12" w:name="_GoBack"/>
-      <w:bookmarkEnd w:id="12"/>
     </w:p>
     <w:p>
       <w:pPr>
@@ -3560,45 +3558,45 @@
       <w:pPr>
         <w:pStyle w:val="Heading2"/>
       </w:pPr>
-      <w:bookmarkStart w:id="13" w:name="_Toc439994669"/>
-      <w:bookmarkStart w:id="14" w:name="_Toc524615847"/>
+      <w:bookmarkStart w:id="12" w:name="_Toc439994669"/>
+      <w:bookmarkStart w:id="13" w:name="_Toc524615847"/>
       <w:r>
         <w:t>Audiencia Prevista</w:t>
       </w:r>
+      <w:bookmarkEnd w:id="12"/>
       <w:bookmarkEnd w:id="13"/>
+    </w:p>
+    <w:p>
+      <w:pPr>
+        <w:pStyle w:val="template"/>
+        <w:rPr>
+          <w:i w:val="0"/>
+        </w:rPr>
+      </w:pPr>
+      <w:r>
+        <w:rPr>
+          <w:i w:val="0"/>
+        </w:rPr>
+        <w:t xml:space="preserve">Este documento está dirigido a lectores de diversos perfiles involucrados en varios roles relacionados con el Proyecto, tales como: Desarrolladores, Gerentes de Proyecto, Personal de Marketing, Usuarios, Personal de pruebas y calidad, y escritores de documentación. Debido a la variedad de perfiles se ha tratado de utilizar el lenguaje más conciso y sencillo, para ser entendible por la diversidad de audiencias. </w:t>
+      </w:r>
+    </w:p>
+    <w:p>
+      <w:pPr>
+        <w:pStyle w:val="Heading2"/>
+      </w:pPr>
+      <w:bookmarkStart w:id="14" w:name="_Toc439994670"/>
+      <w:bookmarkStart w:id="15" w:name="_Toc524615848"/>
+      <w:r>
+        <w:t xml:space="preserve">Alcance del </w:t>
+      </w:r>
+      <w:r>
+        <w:t>Product</w:t>
+      </w:r>
       <w:bookmarkEnd w:id="14"/>
-    </w:p>
-    <w:p>
-      <w:pPr>
-        <w:pStyle w:val="template"/>
-        <w:rPr>
-          <w:i w:val="0"/>
-        </w:rPr>
-      </w:pPr>
-      <w:r>
-        <w:rPr>
-          <w:i w:val="0"/>
-        </w:rPr>
-        <w:t xml:space="preserve">Este documento está dirigido a lectores de diversos perfiles involucrados en varios roles relacionados con el Proyecto, tales como: Desarrolladores, Gerentes de Proyecto, Personal de Marketing, Usuarios, Personal de pruebas y calidad, y escritores de documentación. Debido a la variedad de perfiles se ha tratado de utilizar el lenguaje más conciso y sencillo, para ser entendible por la diversidad de audiencias. </w:t>
-      </w:r>
-    </w:p>
-    <w:p>
-      <w:pPr>
-        <w:pStyle w:val="Heading2"/>
-      </w:pPr>
-      <w:bookmarkStart w:id="15" w:name="_Toc439994670"/>
-      <w:bookmarkStart w:id="16" w:name="_Toc524615848"/>
-      <w:r>
-        <w:t xml:space="preserve">Alcance del </w:t>
-      </w:r>
-      <w:r>
-        <w:t>Product</w:t>
+      <w:r>
+        <w:t>o</w:t>
       </w:r>
       <w:bookmarkEnd w:id="15"/>
-      <w:r>
-        <w:t>o</w:t>
-      </w:r>
-      <w:bookmarkEnd w:id="16"/>
     </w:p>
     <w:p>
       <w:pPr>
@@ -3728,8 +3726,8 @@
       <w:pPr>
         <w:pStyle w:val="Heading2"/>
       </w:pPr>
-      <w:bookmarkStart w:id="17" w:name="_Toc439994672"/>
-      <w:bookmarkStart w:id="18" w:name="_Toc524615849"/>
+      <w:bookmarkStart w:id="16" w:name="_Toc439994672"/>
+      <w:bookmarkStart w:id="17" w:name="_Toc524615849"/>
       <w:r>
         <w:t>Referenc</w:t>
       </w:r>
@@ -3739,8 +3737,8 @@
       <w:r>
         <w:t>s</w:t>
       </w:r>
+      <w:bookmarkEnd w:id="16"/>
       <w:bookmarkEnd w:id="17"/>
-      <w:bookmarkEnd w:id="18"/>
     </w:p>
     <w:p>
       <w:pPr>
@@ -3783,7 +3781,15 @@
         <w:rPr>
           <w:i w:val="0"/>
         </w:rPr>
-        <w:t xml:space="preserve">Una versión actualizada de éste documento de especificaciones puede ser descargada directamente del siguiente enlace: </w:t>
+        <w:t xml:space="preserve">Una versión actualizada de éste documento de especificaciones puede ser descargada </w:t>
+      </w:r>
+      <w:bookmarkStart w:id="18" w:name="_GoBack"/>
+      <w:bookmarkEnd w:id="18"/>
+      <w:r>
+        <w:rPr>
+          <w:i w:val="0"/>
+        </w:rPr>
+        <w:t xml:space="preserve">del siguiente enlace: </w:t>
       </w:r>
       <w:hyperlink r:id="rId12" w:history="1">
         <w:r>
@@ -10320,7 +10326,7 @@
   <w:abstractNum w:abstractNumId="0">
     <w:nsid w:val="FFFFFF1D"/>
     <w:multiLevelType w:val="multilevel"/>
-    <w:tmpl w:val="57EEA42C"/>
+    <w:tmpl w:val="48D8FB8C"/>
     <w:lvl w:ilvl="0">
       <w:start w:val="1"/>
       <w:numFmt w:val="bullet"/>
@@ -12123,7 +12129,7 @@
 </file>
 
 <file path=customXml/itemProps1.xml><?xml version="1.0" encoding="utf-8"?>
-<ds:datastoreItem xmlns:ds="http://schemas.openxmlformats.org/officeDocument/2006/customXml" ds:itemID="{0A090A35-A9D7-BD42-BA36-60C81F69D6FB}">
+<ds:datastoreItem xmlns:ds="http://schemas.openxmlformats.org/officeDocument/2006/customXml" ds:itemID="{18FB4D2D-0596-9640-8F45-4EE608BCB768}">
   <ds:schemaRefs>
     <ds:schemaRef ds:uri="http://schemas.openxmlformats.org/officeDocument/2006/bibliography"/>
   </ds:schemaRefs>

</xml_diff>